<commit_message>
new graph, d e f completed -daniel
</commit_message>
<xml_diff>
--- a/HW7/Documentation/PDF-Submission/HW7_Team4_ANSWERS_AND_COVER_new.docx
+++ b/HW7/Documentation/PDF-Submission/HW7_Team4_ANSWERS_AND_COVER_new.docx
@@ -7,59 +7,6 @@
         <w:spacing w:after="0" w:line="240" w:lineRule="auto"/>
         <w:jc w:val="center"/>
       </w:pPr>
-      <w:r>
-        <w:rPr>
-          <w:noProof/>
-        </w:rPr>
-        <w:drawing>
-          <wp:inline distT="0" distB="0" distL="0" distR="0" wp14:anchorId="55350F5F" wp14:editId="1663F7AE">
-            <wp:extent cx="5943600" cy="3909060"/>
-            <wp:effectExtent l="0" t="0" r="0" b="0"/>
-            <wp:docPr id="1" name="Picture 1"/>
-            <wp:cNvGraphicFramePr>
-              <a:graphicFrameLocks xmlns:a="http://schemas.openxmlformats.org/drawingml/2006/main" noChangeAspect="1"/>
-            </wp:cNvGraphicFramePr>
-            <a:graphic xmlns:a="http://schemas.openxmlformats.org/drawingml/2006/main">
-              <a:graphicData uri="http://schemas.openxmlformats.org/drawingml/2006/picture">
-                <pic:pic xmlns:pic="http://schemas.openxmlformats.org/drawingml/2006/picture">
-                  <pic:nvPicPr>
-                    <pic:cNvPr id="0" name="Picture 1"/>
-                    <pic:cNvPicPr>
-                      <a:picLocks noChangeAspect="1" noChangeArrowheads="1"/>
-                    </pic:cNvPicPr>
-                  </pic:nvPicPr>
-                  <pic:blipFill>
-                    <a:blip r:embed="rId5">
-                      <a:extLst>
-                        <a:ext uri="{28A0092B-C50C-407E-A947-70E740481C1C}">
-                          <a14:useLocalDpi xmlns:a14="http://schemas.microsoft.com/office/drawing/2010/main" val="0"/>
-                        </a:ext>
-                      </a:extLst>
-                    </a:blip>
-                    <a:srcRect/>
-                    <a:stretch>
-                      <a:fillRect/>
-                    </a:stretch>
-                  </pic:blipFill>
-                  <pic:spPr bwMode="auto">
-                    <a:xfrm>
-                      <a:off x="0" y="0"/>
-                      <a:ext cx="5943600" cy="3909060"/>
-                    </a:xfrm>
-                    <a:prstGeom prst="rect">
-                      <a:avLst/>
-                    </a:prstGeom>
-                    <a:noFill/>
-                    <a:ln>
-                      <a:noFill/>
-                    </a:ln>
-                  </pic:spPr>
-                </pic:pic>
-              </a:graphicData>
-            </a:graphic>
-          </wp:inline>
-        </w:drawing>
-      </w:r>
       <w:r>
         <w:t>Assignment HW</w:t>
       </w:r>
@@ -505,7 +452,7 @@
       </w:r>
     </w:p>
     <w:p>
-      <w:hyperlink r:id="rId6" w:history="1">
+      <w:hyperlink r:id="rId5" w:history="1">
         <w:r>
           <w:rPr>
             <w:rStyle w:val="Hyperlink"/>
@@ -683,7 +630,7 @@
           <w:szCs w:val="16"/>
         </w:rPr>
       </w:pPr>
-      <w:hyperlink r:id="rId7" w:history="1">
+      <w:hyperlink r:id="rId6" w:history="1">
         <w:r>
           <w:rPr>
             <w:rStyle w:val="Hyperlink"/>
@@ -957,7 +904,7 @@
                     </pic:cNvPicPr>
                   </pic:nvPicPr>
                   <pic:blipFill>
-                    <a:blip r:embed="rId8">
+                    <a:blip r:embed="rId7">
                       <a:extLst>
                         <a:ext uri="{28A0092B-C50C-407E-A947-70E740481C1C}">
                           <a14:useLocalDpi xmlns:a14="http://schemas.microsoft.com/office/drawing/2010/main" val="0"/>
@@ -2296,7 +2243,7 @@
           <w:szCs w:val="16"/>
         </w:rPr>
         <w:tab/>
-        <w:t>if (isDivisible (primes[</w:t>
+        <w:t>if (</w:t>
       </w:r>
       <w:proofErr w:type="spellStart"/>
       <w:r>
@@ -2305,6 +2252,24 @@
           <w:sz w:val="16"/>
           <w:szCs w:val="16"/>
         </w:rPr>
+        <w:t>isDivisible</w:t>
+      </w:r>
+      <w:proofErr w:type="spellEnd"/>
+      <w:r>
+        <w:rPr>
+          <w:rFonts w:cstheme="minorHAnsi"/>
+          <w:sz w:val="16"/>
+          <w:szCs w:val="16"/>
+        </w:rPr>
+        <w:t xml:space="preserve"> (primes[</w:t>
+      </w:r>
+      <w:proofErr w:type="spellStart"/>
+      <w:r>
+        <w:rPr>
+          <w:rFonts w:cstheme="minorHAnsi"/>
+          <w:sz w:val="16"/>
+          <w:szCs w:val="16"/>
+        </w:rPr>
         <w:t>i</w:t>
       </w:r>
       <w:proofErr w:type="spellEnd"/>
@@ -2314,7 +2279,25 @@
           <w:sz w:val="16"/>
           <w:szCs w:val="16"/>
         </w:rPr>
-        <w:t>], curPrime))</w:t>
+        <w:t xml:space="preserve">], </w:t>
+      </w:r>
+      <w:proofErr w:type="spellStart"/>
+      <w:r>
+        <w:rPr>
+          <w:rFonts w:cstheme="minorHAnsi"/>
+          <w:sz w:val="16"/>
+          <w:szCs w:val="16"/>
+        </w:rPr>
+        <w:t>curPrime</w:t>
+      </w:r>
+      <w:proofErr w:type="spellEnd"/>
+      <w:r>
+        <w:rPr>
+          <w:rFonts w:cstheme="minorHAnsi"/>
+          <w:sz w:val="16"/>
+          <w:szCs w:val="16"/>
+        </w:rPr>
+        <w:t>))</w:t>
       </w:r>
     </w:p>
     <w:p>
@@ -3100,7 +3083,7 @@
                     </pic:cNvPicPr>
                   </pic:nvPicPr>
                   <pic:blipFill>
-                    <a:blip r:embed="rId9">
+                    <a:blip r:embed="rId8">
                       <a:extLst>
                         <a:ext uri="{28A0092B-C50C-407E-A947-70E740481C1C}">
                           <a14:useLocalDpi xmlns:a14="http://schemas.microsoft.com/office/drawing/2010/main" val="0"/>
@@ -3283,7 +3266,7 @@
                     </pic:cNvPicPr>
                   </pic:nvPicPr>
                   <pic:blipFill>
-                    <a:blip r:embed="rId5">
+                    <a:blip r:embed="rId9">
                       <a:extLst>
                         <a:ext uri="{28A0092B-C50C-407E-A947-70E740481C1C}">
                           <a14:useLocalDpi xmlns:a14="http://schemas.microsoft.com/office/drawing/2010/main" val="0"/>
@@ -4104,6 +4087,8 @@
         </w:rPr>
         <w:t>s15-Ch07</w:t>
       </w:r>
+      <w:bookmarkStart w:id="0" w:name="_GoBack"/>
+      <w:bookmarkEnd w:id="0"/>
     </w:p>
     <w:p>
       <w:pPr>
@@ -4950,18 +4935,7 @@
           <w:sz w:val="24"/>
           <w:szCs w:val="24"/>
         </w:rPr>
-        <w:t>12</w:t>
-      </w:r>
-      <w:bookmarkStart w:id="0" w:name="_GoBack"/>
-      <w:bookmarkEnd w:id="0"/>
-      <w:r>
-        <w:rPr>
-          <w:rFonts w:cstheme="minorHAnsi"/>
-          <w:b/>
-          <w:sz w:val="24"/>
-          <w:szCs w:val="24"/>
-        </w:rPr>
-        <w:t>. [4,5,9,3,11,12,15]</w:t>
+        <w:t>12. [4,5,9,3,11,12,15]</w:t>
       </w:r>
       <w:r>
         <w:rPr>

</xml_diff>